<commit_message>
Added laser cutter log book
</commit_message>
<xml_diff>
--- a/LabResources/LabPublicity.docx
+++ b/LabResources/LabPublicity.docx
@@ -1,6 +1,6 @@
 
 <file path=word/document.xml><?xml version="1.0" encoding="utf-8"?>
-<w:document xmlns:wpc="http://schemas.microsoft.com/office/word/2010/wordprocessingCanvas" xmlns:mo="http://schemas.microsoft.com/office/mac/office/2008/main" xmlns:mc="http://schemas.openxmlformats.org/markup-compatibility/2006" xmlns:mv="urn:schemas-microsoft-com:mac:vml" xmlns:o="urn:schemas-microsoft-com:office:office" xmlns:r="http://schemas.openxmlformats.org/officeDocument/2006/relationships" xmlns:m="http://schemas.openxmlformats.org/officeDocument/2006/math" xmlns:v="urn:schemas-microsoft-com:vml" xmlns:wp14="http://schemas.microsoft.com/office/word/2010/wordprocessingDrawing" xmlns:wp="http://schemas.openxmlformats.org/drawingml/2006/wordprocessingDrawing" xmlns:w10="urn:schemas-microsoft-com:office:word" xmlns:w="http://schemas.openxmlformats.org/wordprocessingml/2006/main" xmlns:w14="http://schemas.microsoft.com/office/word/2010/wordml" xmlns:wpg="http://schemas.microsoft.com/office/word/2010/wordprocessingGroup" xmlns:wpi="http://schemas.microsoft.com/office/word/2010/wordprocessingInk" xmlns:wne="http://schemas.microsoft.com/office/word/2006/wordml" xmlns:wps="http://schemas.microsoft.com/office/word/2010/wordprocessingShape" mc:Ignorable="w14 wp14">
+<w:document xmlns:wpc="http://schemas.microsoft.com/office/word/2010/wordprocessingCanvas" xmlns:mc="http://schemas.openxmlformats.org/markup-compatibility/2006" xmlns:o="urn:schemas-microsoft-com:office:office" xmlns:r="http://schemas.openxmlformats.org/officeDocument/2006/relationships" xmlns:m="http://schemas.openxmlformats.org/officeDocument/2006/math" xmlns:v="urn:schemas-microsoft-com:vml" xmlns:wp14="http://schemas.microsoft.com/office/word/2010/wordprocessingDrawing" xmlns:wp="http://schemas.openxmlformats.org/drawingml/2006/wordprocessingDrawing" xmlns:w10="urn:schemas-microsoft-com:office:word" xmlns:w="http://schemas.openxmlformats.org/wordprocessingml/2006/main" xmlns:w14="http://schemas.microsoft.com/office/word/2010/wordml" xmlns:wpg="http://schemas.microsoft.com/office/word/2010/wordprocessingGroup" xmlns:wpi="http://schemas.microsoft.com/office/word/2010/wordprocessingInk" xmlns:wne="http://schemas.microsoft.com/office/word/2006/wordml" xmlns:wps="http://schemas.microsoft.com/office/word/2010/wordprocessingShape" mc:Ignorable="w14 wp14">
   <w:body>
     <w:p>
       <w:pPr>
@@ -140,16 +140,36 @@
       </w:r>
     </w:p>
     <w:p>
-      <w:r>
-        <w:t>(</w:t>
-      </w:r>
-      <w:proofErr w:type="gramStart"/>
-      <w:r>
-        <w:t>please</w:t>
-      </w:r>
-      <w:proofErr w:type="gramEnd"/>
-      <w:r>
-        <w:t xml:space="preserve"> also put your tools away)</w:t>
+      <w:pPr>
+        <w:rPr>
+          <w:i/>
+        </w:rPr>
+      </w:pPr>
+      <w:r>
+        <w:rPr>
+          <w:i/>
+        </w:rPr>
+        <w:t>(please also put your tools away</w:t>
+      </w:r>
+      <w:r>
+        <w:rPr>
+          <w:i/>
+        </w:rPr>
+        <w:t xml:space="preserve"> &amp; </w:t>
+      </w:r>
+      <w:bookmarkStart w:id="0" w:name="_GoBack"/>
+      <w:bookmarkEnd w:id="0"/>
+      <w:r>
+        <w:rPr>
+          <w:i/>
+        </w:rPr>
+        <w:t>vacuum</w:t>
+      </w:r>
+      <w:r>
+        <w:rPr>
+          <w:i/>
+        </w:rPr>
+        <w:t>)</w:t>
       </w:r>
     </w:p>
     <w:p/>
@@ -251,13 +271,7 @@
         <w:rPr>
           <w:b/>
         </w:rPr>
-        <w:t xml:space="preserve">just </w:t>
-      </w:r>
-      <w:r>
-        <w:rPr>
-          <w:b/>
-        </w:rPr>
-        <w:t>laser cut</w:t>
+        <w:t>just laser cut</w:t>
       </w:r>
       <w:r>
         <w:rPr>
@@ -305,16 +319,42 @@
       </w:r>
     </w:p>
     <w:p>
-      <w:r>
+      <w:pPr>
+        <w:rPr>
+          <w:i/>
+        </w:rPr>
+      </w:pPr>
+      <w:r>
+        <w:rPr>
+          <w:i/>
+        </w:rPr>
         <w:t>(</w:t>
       </w:r>
       <w:proofErr w:type="gramStart"/>
       <w:r>
+        <w:rPr>
+          <w:i/>
+        </w:rPr>
         <w:t>please</w:t>
       </w:r>
       <w:proofErr w:type="gramEnd"/>
       <w:r>
-        <w:t xml:space="preserve"> also put your tools away)</w:t>
+        <w:rPr>
+          <w:i/>
+        </w:rPr>
+        <w:t xml:space="preserve"> also put your tools away</w:t>
+      </w:r>
+      <w:r>
+        <w:rPr>
+          <w:i/>
+        </w:rPr>
+        <w:t xml:space="preserve"> &amp; turn off the compressor and filter</w:t>
+      </w:r>
+      <w:r>
+        <w:rPr>
+          <w:i/>
+        </w:rPr>
+        <w:t>)</w:t>
       </w:r>
     </w:p>
     <w:p/>
@@ -466,15 +506,29 @@
       </w:r>
     </w:p>
     <w:p>
-      <w:r>
+      <w:pPr>
+        <w:rPr>
+          <w:i/>
+        </w:rPr>
+      </w:pPr>
+      <w:r>
+        <w:rPr>
+          <w:i/>
+        </w:rPr>
         <w:t>(</w:t>
       </w:r>
       <w:proofErr w:type="gramStart"/>
       <w:r>
+        <w:rPr>
+          <w:i/>
+        </w:rPr>
         <w:t>please</w:t>
       </w:r>
       <w:proofErr w:type="gramEnd"/>
       <w:r>
+        <w:rPr>
+          <w:i/>
+        </w:rPr>
         <w:t xml:space="preserve"> also put your tools away)</w:t>
       </w:r>
     </w:p>
@@ -502,7 +556,6 @@
       </w:pPr>
     </w:p>
     <w:p>
-      <w:bookmarkStart w:id="0" w:name="_GoBack"/>
       <w:r>
         <w:rPr>
           <w:noProof/>
@@ -570,7 +623,6 @@
           </wp:anchor>
         </w:drawing>
       </w:r>
-      <w:bookmarkEnd w:id="0"/>
     </w:p>
     <w:p>
       <w:r>
@@ -583,25 +635,7 @@
         <w:rPr>
           <w:b/>
         </w:rPr>
-        <w:t>id</w:t>
-      </w:r>
-      <w:r>
-        <w:rPr>
-          <w:b/>
-        </w:rPr>
-        <w:t xml:space="preserve"> </w:t>
-      </w:r>
-      <w:r>
-        <w:rPr>
-          <w:b/>
-        </w:rPr>
-        <w:t>you 3D print something</w:t>
-      </w:r>
-      <w:r>
-        <w:rPr>
-          <w:b/>
-        </w:rPr>
-        <w:t>?</w:t>
+        <w:t>id you 3D print something?</w:t>
       </w:r>
       <w:r>
         <w:rPr>
@@ -698,7 +732,7 @@
     </w:rPrDefault>
     <w:pPrDefault/>
   </w:docDefaults>
-  <w:latentStyles w:defLockedState="0" w:defUIPriority="99" w:defSemiHidden="1" w:defUnhideWhenUsed="1" w:defQFormat="0" w:count="276">
+  <w:latentStyles w:defLockedState="0" w:defUIPriority="99" w:defSemiHidden="1" w:defUnhideWhenUsed="1" w:defQFormat="0" w:count="267">
     <w:lsdException w:name="Normal" w:semiHidden="0" w:uiPriority="0" w:unhideWhenUsed="0" w:qFormat="1"/>
     <w:lsdException w:name="heading 1" w:semiHidden="0" w:uiPriority="9" w:unhideWhenUsed="0" w:qFormat="1"/>
     <w:lsdException w:name="heading 2" w:uiPriority="9" w:qFormat="1"/>
@@ -930,7 +964,7 @@
 </file>
 
 <file path=word/stylesWithEffects.xml><?xml version="1.0" encoding="utf-8"?>
-<w:styles xmlns:wpc="http://schemas.microsoft.com/office/word/2010/wordprocessingCanvas" xmlns:mo="http://schemas.microsoft.com/office/mac/office/2008/main" xmlns:mc="http://schemas.openxmlformats.org/markup-compatibility/2006" xmlns:mv="urn:schemas-microsoft-com:mac:vml" xmlns:o="urn:schemas-microsoft-com:office:office" xmlns:r="http://schemas.openxmlformats.org/officeDocument/2006/relationships" xmlns:m="http://schemas.openxmlformats.org/officeDocument/2006/math" xmlns:v="urn:schemas-microsoft-com:vml" xmlns:wp14="http://schemas.microsoft.com/office/word/2010/wordprocessingDrawing" xmlns:wp="http://schemas.openxmlformats.org/drawingml/2006/wordprocessingDrawing" xmlns:w10="urn:schemas-microsoft-com:office:word" xmlns:w="http://schemas.openxmlformats.org/wordprocessingml/2006/main" xmlns:w14="http://schemas.microsoft.com/office/word/2010/wordml" xmlns:wpg="http://schemas.microsoft.com/office/word/2010/wordprocessingGroup" xmlns:wpi="http://schemas.microsoft.com/office/word/2010/wordprocessingInk" xmlns:wne="http://schemas.microsoft.com/office/word/2006/wordml" xmlns:wps="http://schemas.microsoft.com/office/word/2010/wordprocessingShape" mc:Ignorable="w14 wp14">
+<w:styles xmlns:wpc="http://schemas.microsoft.com/office/word/2010/wordprocessingCanvas" xmlns:mc="http://schemas.openxmlformats.org/markup-compatibility/2006" xmlns:o="urn:schemas-microsoft-com:office:office" xmlns:r="http://schemas.openxmlformats.org/officeDocument/2006/relationships" xmlns:m="http://schemas.openxmlformats.org/officeDocument/2006/math" xmlns:v="urn:schemas-microsoft-com:vml" xmlns:wp14="http://schemas.microsoft.com/office/word/2010/wordprocessingDrawing" xmlns:wp="http://schemas.openxmlformats.org/drawingml/2006/wordprocessingDrawing" xmlns:w10="urn:schemas-microsoft-com:office:word" xmlns:w="http://schemas.openxmlformats.org/wordprocessingml/2006/main" xmlns:w14="http://schemas.microsoft.com/office/word/2010/wordml" xmlns:wpg="http://schemas.microsoft.com/office/word/2010/wordprocessingGroup" xmlns:wpi="http://schemas.microsoft.com/office/word/2010/wordprocessingInk" xmlns:wne="http://schemas.microsoft.com/office/word/2006/wordml" xmlns:wps="http://schemas.microsoft.com/office/word/2010/wordprocessingShape" mc:Ignorable="w14 wp14">
   <w:docDefaults>
     <w:rPrDefault>
       <w:rPr>
@@ -942,7 +976,7 @@
     </w:rPrDefault>
     <w:pPrDefault/>
   </w:docDefaults>
-  <w:latentStyles w:defLockedState="0" w:defUIPriority="99" w:defSemiHidden="1" w:defUnhideWhenUsed="1" w:defQFormat="0" w:count="276">
+  <w:latentStyles w:defLockedState="0" w:defUIPriority="99" w:defSemiHidden="1" w:defUnhideWhenUsed="1" w:defQFormat="0" w:count="267">
     <w:lsdException w:name="Normal" w:semiHidden="0" w:uiPriority="0" w:unhideWhenUsed="0" w:qFormat="1"/>
     <w:lsdException w:name="heading 1" w:semiHidden="0" w:uiPriority="9" w:unhideWhenUsed="0" w:qFormat="1"/>
     <w:lsdException w:name="heading 2" w:uiPriority="9" w:qFormat="1"/>

</xml_diff>